<commit_message>
Fully automatic list of tables/figures
Auto fixes caption style, no need to manually set "no bold".
</commit_message>
<xml_diff>
--- a/Report/Add.docx
+++ b/Report/Add.docx
@@ -181,63 +181,25 @@
         <w:pStyle w:val="Heading1"/>
       </w:pPr>
       <w:r>
-        <w:t>A</w:t>
-      </w:r>
-      <w:r>
-        <w:t>dditional</w:t>
-      </w:r>
-      <w:r>
-        <w:t xml:space="preserve"> A</w:t>
-      </w:r>
-      <w:r>
-        <w:t>ssessment</w:t>
-      </w:r>
-      <w:r>
-        <w:t xml:space="preserve"> </w:t>
-      </w:r>
-      <w:r>
-        <w:t>Recommendation</w:t>
+        <w:t>Additional Assessment Recommendation</w:t>
       </w:r>
       <w:r>
         <w:br/>
-      </w:r>
-      <w:r>
         <w:t>and</w:t>
       </w:r>
       <w:r>
         <w:br/>
-      </w:r>
-      <w:r>
-        <w:t>C</w:t>
-      </w:r>
-      <w:r>
-        <w:t>alculation</w:t>
-      </w:r>
-      <w:r>
-        <w:t xml:space="preserve"> </w:t>
-      </w:r>
-      <w:r>
-        <w:t>of</w:t>
-      </w:r>
-      <w:r>
-        <w:t xml:space="preserve"> C</w:t>
-      </w:r>
-      <w:r>
-        <w:t>ost</w:t>
-      </w:r>
-      <w:r>
-        <w:t xml:space="preserve"> S</w:t>
-      </w:r>
-      <w:r>
-        <w:t>avings</w:t>
+        <w:t>Calculation of Cost Savings</w:t>
       </w:r>
     </w:p>
+    <w:p/>
     <w:sectPr>
+      <w:footerReference w:type="default" r:id="rId8"/>
       <w:pgSz w:w="12240" w:h="15840"/>
-      <w:pgMar w:top="1440" w:right="1584" w:bottom="1008" w:left="1584" w:header="720" w:footer="720" w:gutter="0"/>
+      <w:pgMar w:top="1440" w:right="1440" w:bottom="1440" w:left="1440" w:header="720" w:footer="720" w:gutter="0"/>
       <w:pgNumType w:start="1"/>
       <w:cols w:space="720"/>
-      <w:titlePg/>
+      <w:docGrid w:linePitch="326"/>
     </w:sectPr>
   </w:body>
 </w:document>
@@ -260,6 +222,87 @@
     </w:p>
   </w:endnote>
 </w:endnotes>
+</file>
+
+<file path=word/footer1.xml><?xml version="1.0" encoding="utf-8"?>
+<w:ftr xmlns:wpc="http://schemas.microsoft.com/office/word/2010/wordprocessingCanvas" xmlns:cx="http://schemas.microsoft.com/office/drawing/2014/chartex" xmlns:cx1="http://schemas.microsoft.com/office/drawing/2015/9/8/chartex" xmlns:cx2="http://schemas.microsoft.com/office/drawing/2015/10/21/chartex" xmlns:cx3="http://schemas.microsoft.com/office/drawing/2016/5/9/chartex" xmlns:cx4="http://schemas.microsoft.com/office/drawing/2016/5/10/chartex" xmlns:cx5="http://schemas.microsoft.com/office/drawing/2016/5/11/chartex" xmlns:cx6="http://schemas.microsoft.com/office/drawing/2016/5/12/chartex" xmlns:cx7="http://schemas.microsoft.com/office/drawing/2016/5/13/chartex" xmlns:cx8="http://schemas.microsoft.com/office/drawing/2016/5/14/chartex" xmlns:mc="http://schemas.openxmlformats.org/markup-compatibility/2006" xmlns:aink="http://schemas.microsoft.com/office/drawing/2016/ink" xmlns:am3d="http://schemas.microsoft.com/office/drawing/2017/model3d" xmlns:o="urn:schemas-microsoft-com:office:office" xmlns:oel="http://schemas.microsoft.com/office/2019/extlst" xmlns:r="http://schemas.openxmlformats.org/officeDocument/2006/relationships" xmlns:m="http://schemas.openxmlformats.org/officeDocument/2006/math" xmlns:v="urn:schemas-microsoft-com:vml" xmlns:wp14="http://schemas.microsoft.com/office/word/2010/wordprocessingDrawing" xmlns:wp="http://schemas.openxmlformats.org/drawingml/2006/wordprocessingDrawing" xmlns:w10="urn:schemas-microsoft-com:office:word" xmlns:w="http://schemas.openxmlformats.org/wordprocessingml/2006/main" xmlns:w14="http://schemas.microsoft.com/office/word/2010/wordml" xmlns:w15="http://schemas.microsoft.com/office/word/2012/wordml" xmlns:w16cex="http://schemas.microsoft.com/office/word/2018/wordml/cex" xmlns:w16cid="http://schemas.microsoft.com/office/word/2016/wordml/cid" xmlns:w16="http://schemas.microsoft.com/office/word/2018/wordml" xmlns:w16sdtdh="http://schemas.microsoft.com/office/word/2020/wordml/sdtdatahash" xmlns:w16se="http://schemas.microsoft.com/office/word/2015/wordml/symex" xmlns:wpg="http://schemas.microsoft.com/office/word/2010/wordprocessingGroup" xmlns:wpi="http://schemas.microsoft.com/office/word/2010/wordprocessingInk" xmlns:wne="http://schemas.microsoft.com/office/word/2006/wordml" xmlns:wps="http://schemas.microsoft.com/office/word/2010/wordprocessingShape" mc:Ignorable="w14 w15 w16se w16cid w16 w16cex w16sdtdh wp14">
+  <w:p>
+    <w:pPr>
+      <w:pBdr>
+        <w:top w:val="nil"/>
+        <w:left w:val="nil"/>
+        <w:bottom w:val="nil"/>
+        <w:right w:val="nil"/>
+        <w:between w:val="nil"/>
+      </w:pBdr>
+      <w:tabs>
+        <w:tab w:val="center" w:pos="4320"/>
+        <w:tab w:val="right" w:pos="8640"/>
+      </w:tabs>
+      <w:jc w:val="center"/>
+      <w:rPr>
+        <w:color w:val="000000"/>
+        <w:sz w:val="20"/>
+        <w:szCs w:val="20"/>
+      </w:rPr>
+    </w:pPr>
+    <w:r>
+      <w:rPr>
+        <w:sz w:val="20"/>
+        <w:szCs w:val="20"/>
+      </w:rPr>
+      <w:t>${LE}</w:t>
+    </w:r>
+    <w:r>
+      <w:rPr>
+        <w:color w:val="000000"/>
+        <w:sz w:val="20"/>
+        <w:szCs w:val="20"/>
+      </w:rPr>
+      <w:t xml:space="preserve"> – Page </w:t>
+    </w:r>
+    <w:r>
+      <w:rPr>
+        <w:color w:val="000000"/>
+        <w:sz w:val="20"/>
+        <w:szCs w:val="20"/>
+      </w:rPr>
+      <w:fldChar w:fldCharType="begin"/>
+    </w:r>
+    <w:r>
+      <w:rPr>
+        <w:color w:val="000000"/>
+        <w:sz w:val="20"/>
+        <w:szCs w:val="20"/>
+      </w:rPr>
+      <w:instrText>PAGE</w:instrText>
+    </w:r>
+    <w:r>
+      <w:rPr>
+        <w:color w:val="000000"/>
+        <w:sz w:val="20"/>
+        <w:szCs w:val="20"/>
+      </w:rPr>
+      <w:fldChar w:fldCharType="separate"/>
+    </w:r>
+    <w:r>
+      <w:rPr>
+        <w:color w:val="000000"/>
+        <w:sz w:val="20"/>
+        <w:szCs w:val="20"/>
+      </w:rPr>
+      <w:t>1</w:t>
+    </w:r>
+    <w:r>
+      <w:rPr>
+        <w:color w:val="000000"/>
+        <w:sz w:val="20"/>
+        <w:szCs w:val="20"/>
+      </w:rPr>
+      <w:fldChar w:fldCharType="end"/>
+    </w:r>
+  </w:p>
+</w:ftr>
 </file>
 
 <file path=word/footnotes.xml><?xml version="1.0" encoding="utf-8"?>
@@ -2381,7 +2424,7 @@
   <w:docDefaults>
     <w:rPrDefault>
       <w:rPr>
-        <w:rFonts w:ascii="Times New Roman" w:eastAsia="Times New Roman" w:hAnsi="Times New Roman" w:cs="Times New Roman"/>
+        <w:rFonts w:ascii="Times New Roman" w:eastAsia="宋体" w:hAnsi="Times New Roman" w:cs="Times New Roman"/>
         <w:sz w:val="24"/>
         <w:szCs w:val="24"/>
         <w:lang w:val="en-US" w:eastAsia="zh-CN" w:bidi="ar-SA"/>
@@ -2392,14 +2435,14 @@
   <w:latentStyles w:defLockedState="0" w:defUIPriority="99" w:defSemiHidden="0" w:defUnhideWhenUsed="0" w:defQFormat="0" w:count="376">
     <w:lsdException w:name="Normal" w:uiPriority="0" w:qFormat="1"/>
     <w:lsdException w:name="heading 1" w:uiPriority="9" w:qFormat="1"/>
-    <w:lsdException w:name="heading 2" w:semiHidden="1" w:uiPriority="9" w:unhideWhenUsed="1" w:qFormat="1"/>
-    <w:lsdException w:name="heading 3" w:semiHidden="1" w:uiPriority="9" w:unhideWhenUsed="1" w:qFormat="1"/>
-    <w:lsdException w:name="heading 4" w:semiHidden="1" w:uiPriority="9" w:unhideWhenUsed="1" w:qFormat="1"/>
-    <w:lsdException w:name="heading 5" w:semiHidden="1" w:uiPriority="9" w:unhideWhenUsed="1" w:qFormat="1"/>
-    <w:lsdException w:name="heading 6" w:semiHidden="1" w:uiPriority="9" w:unhideWhenUsed="1" w:qFormat="1"/>
-    <w:lsdException w:name="heading 7" w:semiHidden="1" w:uiPriority="9" w:unhideWhenUsed="1" w:qFormat="1"/>
-    <w:lsdException w:name="heading 8" w:semiHidden="1" w:uiPriority="9" w:unhideWhenUsed="1" w:qFormat="1"/>
-    <w:lsdException w:name="heading 9" w:semiHidden="1" w:uiPriority="9" w:unhideWhenUsed="1" w:qFormat="1"/>
+    <w:lsdException w:name="heading 2" w:semiHidden="1" w:uiPriority="9" w:unhideWhenUsed="1"/>
+    <w:lsdException w:name="heading 3" w:semiHidden="1" w:uiPriority="9" w:unhideWhenUsed="1"/>
+    <w:lsdException w:name="heading 4" w:semiHidden="1" w:uiPriority="9" w:unhideWhenUsed="1"/>
+    <w:lsdException w:name="heading 5" w:semiHidden="1" w:uiPriority="9" w:unhideWhenUsed="1"/>
+    <w:lsdException w:name="heading 6" w:semiHidden="1" w:uiPriority="9" w:unhideWhenUsed="1"/>
+    <w:lsdException w:name="heading 7" w:semiHidden="1" w:uiPriority="9" w:unhideWhenUsed="1"/>
+    <w:lsdException w:name="heading 8" w:semiHidden="1" w:uiPriority="9" w:unhideWhenUsed="1"/>
+    <w:lsdException w:name="heading 9" w:semiHidden="1" w:uiPriority="9" w:unhideWhenUsed="1"/>
     <w:lsdException w:name="index 1" w:semiHidden="1" w:unhideWhenUsed="1"/>
     <w:lsdException w:name="index 2" w:semiHidden="1" w:unhideWhenUsed="1"/>
     <w:lsdException w:name="index 3" w:semiHidden="1" w:unhideWhenUsed="1"/>
@@ -2409,7 +2452,7 @@
     <w:lsdException w:name="index 7" w:semiHidden="1" w:unhideWhenUsed="1"/>
     <w:lsdException w:name="index 8" w:semiHidden="1" w:unhideWhenUsed="1"/>
     <w:lsdException w:name="index 9" w:semiHidden="1" w:unhideWhenUsed="1"/>
-    <w:lsdException w:name="toc 1" w:semiHidden="1" w:uiPriority="39" w:unhideWhenUsed="1"/>
+    <w:lsdException w:name="toc 1" w:semiHidden="1" w:uiPriority="39" w:unhideWhenUsed="1" w:qFormat="1"/>
     <w:lsdException w:name="toc 2" w:semiHidden="1" w:uiPriority="39" w:unhideWhenUsed="1"/>
     <w:lsdException w:name="toc 3" w:semiHidden="1" w:uiPriority="39" w:unhideWhenUsed="1"/>
     <w:lsdException w:name="toc 4" w:semiHidden="1" w:uiPriority="39" w:unhideWhenUsed="1"/>
@@ -2425,7 +2468,7 @@
     <w:lsdException w:name="footer" w:semiHidden="1" w:unhideWhenUsed="1"/>
     <w:lsdException w:name="index heading" w:semiHidden="1" w:unhideWhenUsed="1"/>
     <w:lsdException w:name="caption" w:semiHidden="1" w:uiPriority="35" w:unhideWhenUsed="1" w:qFormat="1"/>
-    <w:lsdException w:name="table of figures" w:semiHidden="1" w:unhideWhenUsed="1"/>
+    <w:lsdException w:name="table of figures" w:semiHidden="1" w:unhideWhenUsed="1" w:qFormat="1"/>
     <w:lsdException w:name="envelope address" w:semiHidden="1" w:unhideWhenUsed="1"/>
     <w:lsdException w:name="envelope return" w:semiHidden="1" w:unhideWhenUsed="1"/>
     <w:lsdException w:name="footnote reference" w:semiHidden="1" w:unhideWhenUsed="1"/>
@@ -2452,7 +2495,7 @@
     <w:lsdException w:name="List Number 3" w:semiHidden="1" w:unhideWhenUsed="1"/>
     <w:lsdException w:name="List Number 4" w:semiHidden="1" w:unhideWhenUsed="1"/>
     <w:lsdException w:name="List Number 5" w:semiHidden="1" w:unhideWhenUsed="1"/>
-    <w:lsdException w:name="Title" w:uiPriority="10" w:qFormat="1"/>
+    <w:lsdException w:name="Title" w:uiPriority="10"/>
     <w:lsdException w:name="Closing" w:semiHidden="1" w:unhideWhenUsed="1"/>
     <w:lsdException w:name="Signature" w:semiHidden="1" w:unhideWhenUsed="1"/>
     <w:lsdException w:name="Default Paragraph Font" w:semiHidden="1" w:uiPriority="1" w:unhideWhenUsed="1"/>
@@ -2475,10 +2518,10 @@
     <w:lsdException w:name="Body Text Indent 2" w:semiHidden="1" w:unhideWhenUsed="1"/>
     <w:lsdException w:name="Body Text Indent 3" w:semiHidden="1" w:unhideWhenUsed="1"/>
     <w:lsdException w:name="Block Text" w:semiHidden="1" w:unhideWhenUsed="1"/>
-    <w:lsdException w:name="Hyperlink" w:semiHidden="1" w:unhideWhenUsed="1"/>
+    <w:lsdException w:name="Hyperlink" w:semiHidden="1" w:unhideWhenUsed="1" w:qFormat="1"/>
     <w:lsdException w:name="FollowedHyperlink" w:semiHidden="1" w:unhideWhenUsed="1"/>
-    <w:lsdException w:name="Strong" w:uiPriority="22" w:qFormat="1"/>
-    <w:lsdException w:name="Emphasis" w:uiPriority="20" w:qFormat="1"/>
+    <w:lsdException w:name="Strong" w:uiPriority="22"/>
+    <w:lsdException w:name="Emphasis" w:uiPriority="20"/>
     <w:lsdException w:name="Document Map" w:semiHidden="1" w:unhideWhenUsed="1"/>
     <w:lsdException w:name="Plain Text" w:semiHidden="1" w:unhideWhenUsed="1"/>
     <w:lsdException w:name="E-mail Signature" w:semiHidden="1" w:unhideWhenUsed="1"/>
@@ -2547,7 +2590,7 @@
     <w:lsdException w:name="Table Grid" w:uiPriority="39"/>
     <w:lsdException w:name="Table Theme" w:semiHidden="1" w:unhideWhenUsed="1"/>
     <w:lsdException w:name="Placeholder Text" w:semiHidden="1"/>
-    <w:lsdException w:name="No Spacing" w:uiPriority="1" w:qFormat="1"/>
+    <w:lsdException w:name="No Spacing" w:uiPriority="1"/>
     <w:lsdException w:name="Light Shading" w:uiPriority="60"/>
     <w:lsdException w:name="Light List" w:uiPriority="61"/>
     <w:lsdException w:name="Light Grid" w:uiPriority="62"/>
@@ -2569,9 +2612,9 @@
     <w:lsdException w:name="Medium Shading 2 Accent 1" w:uiPriority="64"/>
     <w:lsdException w:name="Medium List 1 Accent 1" w:uiPriority="65"/>
     <w:lsdException w:name="Revision" w:semiHidden="1"/>
-    <w:lsdException w:name="List Paragraph" w:uiPriority="34" w:qFormat="1"/>
-    <w:lsdException w:name="Quote" w:uiPriority="29" w:qFormat="1"/>
-    <w:lsdException w:name="Intense Quote" w:uiPriority="30" w:qFormat="1"/>
+    <w:lsdException w:name="List Paragraph" w:uiPriority="34"/>
+    <w:lsdException w:name="Quote" w:uiPriority="29"/>
+    <w:lsdException w:name="Intense Quote" w:uiPriority="30"/>
     <w:lsdException w:name="Medium List 2 Accent 1" w:uiPriority="66"/>
     <w:lsdException w:name="Medium Grid 1 Accent 1" w:uiPriority="67"/>
     <w:lsdException w:name="Medium Grid 2 Accent 1" w:uiPriority="68"/>
@@ -2650,13 +2693,13 @@
     <w:lsdException w:name="Colorful Shading Accent 6" w:uiPriority="71"/>
     <w:lsdException w:name="Colorful List Accent 6" w:uiPriority="72"/>
     <w:lsdException w:name="Colorful Grid Accent 6" w:uiPriority="73"/>
-    <w:lsdException w:name="Subtle Emphasis" w:uiPriority="19" w:qFormat="1"/>
-    <w:lsdException w:name="Intense Emphasis" w:uiPriority="21" w:qFormat="1"/>
-    <w:lsdException w:name="Subtle Reference" w:uiPriority="31" w:qFormat="1"/>
-    <w:lsdException w:name="Intense Reference" w:uiPriority="32" w:qFormat="1"/>
-    <w:lsdException w:name="Book Title" w:uiPriority="33" w:qFormat="1"/>
+    <w:lsdException w:name="Subtle Emphasis" w:uiPriority="19"/>
+    <w:lsdException w:name="Intense Emphasis" w:uiPriority="21"/>
+    <w:lsdException w:name="Subtle Reference" w:uiPriority="31"/>
+    <w:lsdException w:name="Intense Reference" w:uiPriority="32"/>
+    <w:lsdException w:name="Book Title" w:uiPriority="33"/>
     <w:lsdException w:name="Bibliography" w:semiHidden="1" w:uiPriority="37" w:unhideWhenUsed="1"/>
-    <w:lsdException w:name="TOC Heading" w:semiHidden="1" w:uiPriority="39" w:unhideWhenUsed="1" w:qFormat="1"/>
+    <w:lsdException w:name="TOC Heading" w:semiHidden="1" w:uiPriority="39" w:unhideWhenUsed="1"/>
     <w:lsdException w:name="Plain Table 1" w:uiPriority="41"/>
     <w:lsdException w:name="Plain Table 2" w:uiPriority="42"/>
     <w:lsdException w:name="Plain Table 3" w:uiPriority="43"/>
@@ -2770,40 +2813,42 @@
   <w:style w:type="paragraph" w:default="1" w:styleId="Normal">
     <w:name w:val="Normal"/>
     <w:qFormat/>
+    <w:rsid w:val="006A1A3C"/>
   </w:style>
   <w:style w:type="paragraph" w:styleId="Heading1">
     <w:name w:val="heading 1"/>
     <w:basedOn w:val="Normal"/>
     <w:next w:val="Normal"/>
+    <w:autoRedefine/>
     <w:uiPriority w:val="9"/>
     <w:qFormat/>
+    <w:rsid w:val="00667A23"/>
     <w:pPr>
       <w:keepNext/>
-      <w:spacing w:line="360" w:lineRule="auto"/>
+      <w:spacing w:before="120" w:line="360" w:lineRule="auto"/>
       <w:jc w:val="center"/>
       <w:outlineLvl w:val="0"/>
     </w:pPr>
     <w:rPr>
       <w:b/>
+      <w:caps/>
     </w:rPr>
   </w:style>
   <w:style w:type="paragraph" w:styleId="Heading2">
     <w:name w:val="heading 2"/>
     <w:basedOn w:val="Normal"/>
     <w:next w:val="Normal"/>
+    <w:autoRedefine/>
     <w:uiPriority w:val="9"/>
-    <w:semiHidden/>
     <w:unhideWhenUsed/>
-    <w:qFormat/>
+    <w:rsid w:val="004A31D5"/>
     <w:pPr>
       <w:keepNext/>
-      <w:spacing w:line="360" w:lineRule="auto"/>
-      <w:jc w:val="center"/>
+      <w:spacing w:before="120" w:line="360" w:lineRule="auto"/>
       <w:outlineLvl w:val="1"/>
     </w:pPr>
     <w:rPr>
       <w:b/>
-      <w:sz w:val="28"/>
       <w:szCs w:val="28"/>
     </w:rPr>
   </w:style>
@@ -2811,10 +2856,10 @@
     <w:name w:val="heading 3"/>
     <w:basedOn w:val="Normal"/>
     <w:next w:val="Normal"/>
+    <w:autoRedefine/>
     <w:uiPriority w:val="9"/>
-    <w:semiHidden/>
     <w:unhideWhenUsed/>
-    <w:qFormat/>
+    <w:rsid w:val="004A31D5"/>
     <w:pPr>
       <w:keepNext/>
       <w:spacing w:before="120" w:line="360" w:lineRule="auto"/>
@@ -2831,7 +2876,6 @@
     <w:uiPriority w:val="9"/>
     <w:semiHidden/>
     <w:unhideWhenUsed/>
-    <w:qFormat/>
     <w:pPr>
       <w:keepNext/>
       <w:spacing w:line="480" w:lineRule="auto"/>
@@ -2849,7 +2893,6 @@
     <w:uiPriority w:val="9"/>
     <w:semiHidden/>
     <w:unhideWhenUsed/>
-    <w:qFormat/>
     <w:pPr>
       <w:keepNext/>
       <w:spacing w:line="360" w:lineRule="auto"/>
@@ -2869,7 +2912,6 @@
     <w:uiPriority w:val="9"/>
     <w:semiHidden/>
     <w:unhideWhenUsed/>
-    <w:qFormat/>
     <w:pPr>
       <w:spacing w:before="240" w:after="60"/>
       <w:outlineLvl w:val="5"/>
@@ -2908,35 +2950,20 @@
     <w:semiHidden/>
     <w:unhideWhenUsed/>
   </w:style>
-  <w:style w:type="paragraph" w:styleId="Title">
-    <w:name w:val="Title"/>
-    <w:basedOn w:val="Normal"/>
-    <w:next w:val="Normal"/>
-    <w:uiPriority w:val="10"/>
-    <w:qFormat/>
-    <w:pPr>
-      <w:spacing w:line="360" w:lineRule="auto"/>
-      <w:jc w:val="center"/>
-    </w:pPr>
-    <w:rPr>
-      <w:b/>
-      <w:sz w:val="28"/>
-      <w:szCs w:val="28"/>
-    </w:rPr>
-  </w:style>
   <w:style w:type="paragraph" w:styleId="Subtitle">
     <w:name w:val="Subtitle"/>
     <w:basedOn w:val="Normal"/>
     <w:next w:val="Normal"/>
+    <w:autoRedefine/>
     <w:uiPriority w:val="11"/>
     <w:qFormat/>
+    <w:rsid w:val="00FA7D97"/>
     <w:pPr>
-      <w:spacing w:after="200" w:line="276" w:lineRule="auto"/>
+      <w:spacing w:before="120" w:line="360" w:lineRule="auto"/>
     </w:pPr>
     <w:rPr>
-      <w:rFonts w:ascii="Cambria" w:eastAsia="Cambria" w:hAnsi="Cambria" w:cs="Cambria"/>
-      <w:i/>
-      <w:sz w:val="22"/>
+      <w:rFonts w:eastAsia="Cambria" w:cs="Cambria"/>
+      <w:b/>
       <w:szCs w:val="22"/>
     </w:rPr>
   </w:style>
@@ -3127,65 +3154,22 @@
       </w:tblCellMar>
     </w:tblPr>
   </w:style>
-  <w:style w:type="paragraph" w:styleId="Header">
-    <w:name w:val="header"/>
-    <w:basedOn w:val="Normal"/>
-    <w:link w:val="HeaderChar"/>
-    <w:uiPriority w:val="99"/>
-    <w:unhideWhenUsed/>
-    <w:rsid w:val="002514AE"/>
-    <w:pPr>
-      <w:tabs>
-        <w:tab w:val="center" w:pos="4680"/>
-        <w:tab w:val="right" w:pos="9360"/>
-      </w:tabs>
-    </w:pPr>
-  </w:style>
-  <w:style w:type="character" w:customStyle="1" w:styleId="HeaderChar">
-    <w:name w:val="Header Char"/>
-    <w:basedOn w:val="DefaultParagraphFont"/>
-    <w:link w:val="Header"/>
-    <w:uiPriority w:val="99"/>
-    <w:rsid w:val="002514AE"/>
-  </w:style>
-  <w:style w:type="paragraph" w:styleId="Footer">
-    <w:name w:val="footer"/>
-    <w:basedOn w:val="Normal"/>
-    <w:link w:val="FooterChar"/>
-    <w:uiPriority w:val="99"/>
-    <w:unhideWhenUsed/>
-    <w:rsid w:val="002514AE"/>
-    <w:pPr>
-      <w:tabs>
-        <w:tab w:val="center" w:pos="4680"/>
-        <w:tab w:val="right" w:pos="9360"/>
-      </w:tabs>
-    </w:pPr>
-  </w:style>
-  <w:style w:type="character" w:customStyle="1" w:styleId="FooterChar">
-    <w:name w:val="Footer Char"/>
-    <w:basedOn w:val="DefaultParagraphFont"/>
-    <w:link w:val="Footer"/>
-    <w:uiPriority w:val="99"/>
-    <w:rsid w:val="002514AE"/>
-  </w:style>
   <w:style w:type="paragraph" w:styleId="Caption">
     <w:name w:val="caption"/>
     <w:basedOn w:val="Normal"/>
     <w:next w:val="Normal"/>
+    <w:autoRedefine/>
     <w:uiPriority w:val="35"/>
-    <w:semiHidden/>
     <w:unhideWhenUsed/>
     <w:qFormat/>
-    <w:rsid w:val="00251894"/>
+    <w:rsid w:val="0086335F"/>
     <w:pPr>
-      <w:spacing w:after="200"/>
+      <w:spacing w:before="120" w:after="120"/>
+      <w:jc w:val="center"/>
     </w:pPr>
     <w:rPr>
-      <w:i/>
+      <w:b/>
       <w:iCs/>
-      <w:color w:val="1F497D" w:themeColor="text2"/>
-      <w:sz w:val="18"/>
       <w:szCs w:val="18"/>
     </w:rPr>
   </w:style>
@@ -3196,29 +3180,19 @@
     <w:autoRedefine/>
     <w:uiPriority w:val="39"/>
     <w:unhideWhenUsed/>
-    <w:rsid w:val="00DB0CF1"/>
+    <w:qFormat/>
+    <w:rsid w:val="001F1D37"/>
     <w:pPr>
-      <w:spacing w:after="100"/>
+      <w:spacing w:before="120"/>
+      <w:jc w:val="both"/>
     </w:pPr>
   </w:style>
-  <w:style w:type="character" w:styleId="Hyperlink">
-    <w:name w:val="Hyperlink"/>
-    <w:basedOn w:val="DefaultParagraphFont"/>
+  <w:style w:type="paragraph" w:styleId="Revision">
+    <w:name w:val="Revision"/>
+    <w:hidden/>
     <w:uiPriority w:val="99"/>
-    <w:unhideWhenUsed/>
-    <w:rsid w:val="00DB0CF1"/>
-    <w:rPr>
-      <w:color w:val="0000FF" w:themeColor="hyperlink"/>
-      <w:u w:val="single"/>
-    </w:rPr>
-  </w:style>
-  <w:style w:type="paragraph" w:styleId="TableofFigures">
-    <w:name w:val="table of figures"/>
-    <w:basedOn w:val="Normal"/>
-    <w:next w:val="Normal"/>
-    <w:uiPriority w:val="99"/>
-    <w:unhideWhenUsed/>
-    <w:rsid w:val="00ED68E9"/>
+    <w:semiHidden/>
+    <w:rsid w:val="000E5BFC"/>
   </w:style>
 </w:styles>
 </file>

</xml_diff>